<commit_message>
? my comp told me I needed to save so apparently I made changes at some point
</commit_message>
<xml_diff>
--- a/Matrix Theory Project Plan.docx
+++ b/Matrix Theory Project Plan.docx
@@ -15,8 +15,21 @@
         <w:jc w:val="center"/>
       </w:pPr>
       <w:r>
-        <w:t>Image Deblurring: Blind Deconvolution</w:t>
-      </w:r>
+        <w:t xml:space="preserve">Image </w:t>
+      </w:r>
+      <w:proofErr w:type="spellStart"/>
+      <w:r>
+        <w:t>Deblurring</w:t>
+      </w:r>
+      <w:proofErr w:type="spellEnd"/>
+      <w:r>
+        <w:t xml:space="preserve">: Blind </w:t>
+      </w:r>
+      <w:proofErr w:type="spellStart"/>
+      <w:r>
+        <w:t>Deconvolution</w:t>
+      </w:r>
+      <w:proofErr w:type="spellEnd"/>
     </w:p>
     <w:p>
       <w:pPr>
@@ -114,7 +127,15 @@
         </w:numPr>
       </w:pPr>
       <w:r>
-        <w:t>Blind Deconvolution theory (general)</w:t>
+        <w:t xml:space="preserve">Blind </w:t>
+      </w:r>
+      <w:proofErr w:type="spellStart"/>
+      <w:r>
+        <w:t>Deconvolution</w:t>
+      </w:r>
+      <w:proofErr w:type="spellEnd"/>
+      <w:r>
+        <w:t xml:space="preserve"> theory (general)</w:t>
       </w:r>
     </w:p>
     <w:p>
@@ -162,7 +183,23 @@
         </w:numPr>
       </w:pPr>
       <w:r>
-        <w:t>Example Code using matlab blinddeconv method</w:t>
+        <w:t xml:space="preserve">Example Code using </w:t>
+      </w:r>
+      <w:proofErr w:type="spellStart"/>
+      <w:r>
+        <w:t>matlab</w:t>
+      </w:r>
+      <w:proofErr w:type="spellEnd"/>
+      <w:r>
+        <w:t xml:space="preserve"> </w:t>
+      </w:r>
+      <w:proofErr w:type="spellStart"/>
+      <w:r>
+        <w:t>blinddeconv</w:t>
+      </w:r>
+      <w:proofErr w:type="spellEnd"/>
+      <w:r>
+        <w:t xml:space="preserve"> method</w:t>
       </w:r>
     </w:p>
     <w:p>
@@ -174,7 +211,15 @@
         </w:numPr>
       </w:pPr>
       <w:r>
-        <w:t>How does matlab do this</w:t>
+        <w:t xml:space="preserve">How does </w:t>
+      </w:r>
+      <w:proofErr w:type="spellStart"/>
+      <w:r>
+        <w:t>matlab</w:t>
+      </w:r>
+      <w:proofErr w:type="spellEnd"/>
+      <w:r>
+        <w:t xml:space="preserve"> do this</w:t>
       </w:r>
     </w:p>
     <w:p>
@@ -198,7 +243,15 @@
         </w:numPr>
       </w:pPr>
       <w:r>
-        <w:t xml:space="preserve">Skim OSA, “Iterative Blind Deconvolution method and its Applications” paper </w:t>
+        <w:t xml:space="preserve">Skim OSA, “Iterative Blind </w:t>
+      </w:r>
+      <w:proofErr w:type="spellStart"/>
+      <w:r>
+        <w:t>Deconvolution</w:t>
+      </w:r>
+      <w:proofErr w:type="spellEnd"/>
+      <w:r>
+        <w:t xml:space="preserve"> method and its Applications” paper </w:t>
       </w:r>
     </w:p>
     <w:p>
@@ -237,7 +290,6 @@
       <w:bookmarkStart w:id="0" w:name="_GoBack"/>
       <w:bookmarkEnd w:id="0"/>
     </w:p>
-    <w:p/>
     <w:p>
       <w:r>
         <w:rPr>
@@ -272,7 +324,15 @@
         </w:rPr>
       </w:pPr>
       <w:r>
-        <w:t>"Acceleration of iterative image restoration algorithms, by D.S.C. Biggs  and M. Andrews, Applied Optics, Vol. 36, No. 8, 1997.</w:t>
+        <w:t xml:space="preserve">"Acceleration of iterative image restoration algorithms, by D.S.C. </w:t>
+      </w:r>
+      <w:proofErr w:type="gramStart"/>
+      <w:r>
+        <w:t>Biggs  and</w:t>
+      </w:r>
+      <w:proofErr w:type="gramEnd"/>
+      <w:r>
+        <w:t xml:space="preserve"> M. Andrews, Applied Optics, Vol. 36, No. 8, 1997.</w:t>
       </w:r>
       <w:r>
         <w:t xml:space="preserve"> (ALYSON)</w:t>
@@ -285,8 +345,17 @@
           <w:szCs w:val="24"/>
         </w:rPr>
       </w:pPr>
-      <w:r>
-        <w:t>"Deconvolutions of Hubble Space Telescope Images and Spectra",</w:t>
+      <w:proofErr w:type="gramStart"/>
+      <w:r>
+        <w:t>"</w:t>
+      </w:r>
+      <w:proofErr w:type="spellStart"/>
+      <w:r>
+        <w:t>Deconvolutions</w:t>
+      </w:r>
+      <w:proofErr w:type="spellEnd"/>
+      <w:r>
+        <w:t xml:space="preserve"> of Hubble Space Telescope Images and Spectra",</w:t>
       </w:r>
       <w:r>
         <w:rPr>
@@ -296,7 +365,43 @@
         <w:t xml:space="preserve"> </w:t>
       </w:r>
       <w:r>
-        <w:t>R.J. Hanisch, R.L. White, and R.L. Gilliland. in "Deconvolution of Images  and Spectra", Ed. P.A. Jansson, 2nd ed., Academic Press, CA, 1997.</w:t>
+        <w:t xml:space="preserve">R.J. </w:t>
+      </w:r>
+      <w:proofErr w:type="spellStart"/>
+      <w:r>
+        <w:t>Hanisch</w:t>
+      </w:r>
+      <w:proofErr w:type="spellEnd"/>
+      <w:r>
+        <w:t>, R.L. White, and R.L. Gilliland.</w:t>
+      </w:r>
+      <w:proofErr w:type="gramEnd"/>
+      <w:r>
+        <w:t xml:space="preserve"> </w:t>
+      </w:r>
+      <w:proofErr w:type="gramStart"/>
+      <w:r>
+        <w:t>in</w:t>
+      </w:r>
+      <w:proofErr w:type="gramEnd"/>
+      <w:r>
+        <w:t xml:space="preserve"> "</w:t>
+      </w:r>
+      <w:proofErr w:type="spellStart"/>
+      <w:r>
+        <w:t>Deconvolution</w:t>
+      </w:r>
+      <w:proofErr w:type="spellEnd"/>
+      <w:r>
+        <w:t xml:space="preserve"> of Images  and Spectra", Ed. P.A. </w:t>
+      </w:r>
+      <w:proofErr w:type="spellStart"/>
+      <w:r>
+        <w:t>Jansson</w:t>
+      </w:r>
+      <w:proofErr w:type="spellEnd"/>
+      <w:r>
+        <w:t>, 2nd ed., Academic Press, CA, 1997.</w:t>
       </w:r>
       <w:r>
         <w:t xml:space="preserve"> (MOLLY)</w:t>
@@ -319,8 +424,13 @@
         </w:rPr>
         <w:t xml:space="preserve"> </w:t>
       </w:r>
-      <w:r>
-        <w:t>Deconvolution", Timothy J. Holmes et al. in "Handbook of Biological Confocal Microscopy", Ed. James B. Pawley, Plenum</w:t>
+      <w:proofErr w:type="spellStart"/>
+      <w:r>
+        <w:t>Deconvolution</w:t>
+      </w:r>
+      <w:proofErr w:type="spellEnd"/>
+      <w:r>
+        <w:t>", Timothy J. Holmes et al. in "Handbook of Biological Confocal Microscopy", Ed. James B. Pawley, Plenum</w:t>
       </w:r>
       <w:r>
         <w:t xml:space="preserve"> </w:t>

</xml_diff>